<commit_message>
Modification2: Changements de plusieurs tailles de fontes et la section content est maintenant plus grande.
</commit_message>
<xml_diff>
--- a/exercice-3.docx
+++ b/exercice-3.docx
@@ -148,8 +148,6 @@
           <w:lang w:val="fr-CA"/>
         </w:rPr>
       </w:pPr>
-      <w:bookmarkStart w:id="0" w:name="_GoBack"/>
-      <w:bookmarkEnd w:id="0"/>
       <w:r>
         <w:rPr>
           <w:b/>
@@ -310,21 +308,12 @@
         </w:rPr>
         <w:br/>
       </w:r>
-      <w:proofErr w:type="gramStart"/>
-      <w:r>
-        <w:rPr>
-          <w:b/>
-          <w:lang w:val="fr-FR"/>
-        </w:rPr>
-        <w:t>git</w:t>
-      </w:r>
-      <w:proofErr w:type="gramEnd"/>
-      <w:r>
-        <w:rPr>
-          <w:b/>
-          <w:lang w:val="fr-FR"/>
-        </w:rPr>
-        <w:t xml:space="preserve"> log --</w:t>
+      <w:r>
+        <w:rPr>
+          <w:b/>
+          <w:lang w:val="fr-FR"/>
+        </w:rPr>
+        <w:t>git log --</w:t>
       </w:r>
       <w:proofErr w:type="spellStart"/>
       <w:r>
@@ -428,15 +417,13 @@
         </w:rPr>
         <w:t xml:space="preserve">En </w:t>
       </w:r>
-      <w:proofErr w:type="gramStart"/>
-      <w:r>
-        <w:rPr>
-          <w:b/>
-          <w:lang w:val="fr-CA"/>
-        </w:rPr>
-        <w:t>utilisant  Visual</w:t>
-      </w:r>
-      <w:proofErr w:type="gramEnd"/>
+      <w:r>
+        <w:rPr>
+          <w:b/>
+          <w:lang w:val="fr-CA"/>
+        </w:rPr>
+        <w:t>utilisant Visual</w:t>
+      </w:r>
       <w:r>
         <w:rPr>
           <w:b/>
@@ -1030,6 +1017,8 @@
         </w:rPr>
         <w:t>Github</w:t>
       </w:r>
+      <w:bookmarkStart w:id="0" w:name="_GoBack"/>
+      <w:bookmarkEnd w:id="0"/>
       <w:proofErr w:type="spellEnd"/>
     </w:p>
     <w:p>

</xml_diff>

<commit_message>
Dernier commit master avant merge avec la branche modification2
</commit_message>
<xml_diff>
--- a/exercice-3.docx
+++ b/exercice-3.docx
@@ -148,8 +148,6 @@
           <w:lang w:val="fr-CA"/>
         </w:rPr>
       </w:pPr>
-      <w:bookmarkStart w:id="0" w:name="_GoBack"/>
-      <w:bookmarkEnd w:id="0"/>
       <w:r>
         <w:rPr>
           <w:b/>
@@ -310,21 +308,12 @@
         </w:rPr>
         <w:br/>
       </w:r>
-      <w:proofErr w:type="gramStart"/>
-      <w:r>
-        <w:rPr>
-          <w:b/>
-          <w:lang w:val="fr-FR"/>
-        </w:rPr>
-        <w:t>git</w:t>
-      </w:r>
-      <w:proofErr w:type="gramEnd"/>
-      <w:r>
-        <w:rPr>
-          <w:b/>
-          <w:lang w:val="fr-FR"/>
-        </w:rPr>
-        <w:t xml:space="preserve"> log --</w:t>
+      <w:r>
+        <w:rPr>
+          <w:b/>
+          <w:lang w:val="fr-FR"/>
+        </w:rPr>
+        <w:t>git log --</w:t>
       </w:r>
       <w:proofErr w:type="spellStart"/>
       <w:r>
@@ -428,15 +417,13 @@
         </w:rPr>
         <w:t xml:space="preserve">En </w:t>
       </w:r>
-      <w:proofErr w:type="gramStart"/>
-      <w:r>
-        <w:rPr>
-          <w:b/>
-          <w:lang w:val="fr-CA"/>
-        </w:rPr>
-        <w:t>utilisant  Visual</w:t>
-      </w:r>
-      <w:proofErr w:type="gramEnd"/>
+      <w:r>
+        <w:rPr>
+          <w:b/>
+          <w:lang w:val="fr-CA"/>
+        </w:rPr>
+        <w:t>utilisant Visual</w:t>
+      </w:r>
       <w:r>
         <w:rPr>
           <w:b/>
@@ -1030,6 +1017,8 @@
         </w:rPr>
         <w:t>Github</w:t>
       </w:r>
+      <w:bookmarkStart w:id="0" w:name="_GoBack"/>
+      <w:bookmarkEnd w:id="0"/>
       <w:proofErr w:type="spellEnd"/>
     </w:p>
     <w:p>

</xml_diff>